<commit_message>
backup Feb 22 2013
</commit_message>
<xml_diff>
--- a/C40 IMB Upgrade.docx
+++ b/C40 IMB Upgrade.docx
@@ -11,8 +11,6 @@
           <w:szCs w:val="44"/>
         </w:rPr>
       </w:pPr>
-      <w:bookmarkStart w:id="0" w:name="_GoBack"/>
-      <w:bookmarkEnd w:id="0"/>
       <w:r>
         <w:rPr>
           <w:rFonts w:asciiTheme="majorHAnsi" w:hAnsiTheme="majorHAnsi"/>
@@ -33,31 +31,7 @@
         <w:rPr>
           <w:rFonts w:asciiTheme="majorHAnsi" w:hAnsiTheme="majorHAnsi"/>
         </w:rPr>
-        <w:t>1</w:t>
-      </w:r>
-      <w:r>
-        <w:rPr>
-          <w:rFonts w:asciiTheme="majorHAnsi" w:hAnsiTheme="majorHAnsi"/>
-        </w:rPr>
-        <w:t>1</w:t>
-      </w:r>
-      <w:r>
-        <w:rPr>
-          <w:rFonts w:asciiTheme="majorHAnsi" w:hAnsiTheme="majorHAnsi"/>
-        </w:rPr>
-        <w:t>/</w:t>
-      </w:r>
-      <w:r>
-        <w:rPr>
-          <w:rFonts w:asciiTheme="majorHAnsi" w:hAnsiTheme="majorHAnsi"/>
-        </w:rPr>
-        <w:t>8</w:t>
-      </w:r>
-      <w:r>
-        <w:rPr>
-          <w:rFonts w:asciiTheme="majorHAnsi" w:hAnsiTheme="majorHAnsi"/>
-        </w:rPr>
-        <w:t>/2012</w:t>
+        <w:t>02/21/2013</w:t>
       </w:r>
     </w:p>
     <w:p>
@@ -101,6 +75,12 @@
         </w:rPr>
         <w:t xml:space="preserve"> 1 each</w:t>
       </w:r>
+      <w:r>
+        <w:rPr>
+          <w:rFonts w:asciiTheme="majorHAnsi" w:hAnsiTheme="majorHAnsi"/>
+        </w:rPr>
+        <w:t xml:space="preserve"> (4 on order)</w:t>
+      </w:r>
     </w:p>
     <w:p>
       <w:pPr>
@@ -123,7 +103,19 @@
         <w:rPr>
           <w:rFonts w:asciiTheme="majorHAnsi" w:hAnsiTheme="majorHAnsi"/>
         </w:rPr>
+        <w:t xml:space="preserve"> E2-400-250-IE-D-D-8</w:t>
+      </w:r>
+      <w:r>
+        <w:rPr>
+          <w:rFonts w:asciiTheme="majorHAnsi" w:hAnsiTheme="majorHAnsi"/>
+        </w:rPr>
         <w:t xml:space="preserve">  1 each</w:t>
+      </w:r>
+      <w:r>
+        <w:rPr>
+          <w:rFonts w:asciiTheme="majorHAnsi" w:hAnsiTheme="majorHAnsi"/>
+        </w:rPr>
+        <w:t xml:space="preserve"> (5 each on hand)</w:t>
       </w:r>
     </w:p>
     <w:p>
@@ -137,17 +129,67 @@
           <w:rFonts w:asciiTheme="majorHAnsi" w:hAnsiTheme="majorHAnsi"/>
         </w:rPr>
       </w:pPr>
-      <w:r>
-        <w:rPr>
-          <w:rFonts w:asciiTheme="majorHAnsi" w:hAnsiTheme="majorHAnsi"/>
-        </w:rPr>
-        <w:t>Panasonic SUNX Proximity Sensor GX-N12F</w:t>
-      </w:r>
-      <w:r>
-        <w:rPr>
-          <w:rFonts w:asciiTheme="majorHAnsi" w:hAnsiTheme="majorHAnsi"/>
-        </w:rPr>
-        <w:t xml:space="preserve">   2 each</w:t>
+      <w:proofErr w:type="spellStart"/>
+      <w:r>
+        <w:rPr>
+          <w:rFonts w:asciiTheme="majorHAnsi" w:hAnsiTheme="majorHAnsi"/>
+        </w:rPr>
+        <w:t>Pepperl+Fuchs</w:t>
+      </w:r>
+      <w:proofErr w:type="spellEnd"/>
+      <w:r>
+        <w:rPr>
+          <w:rFonts w:asciiTheme="majorHAnsi" w:hAnsiTheme="majorHAnsi"/>
+        </w:rPr>
+        <w:t xml:space="preserve"> NBN4-F29-AO Inductive</w:t>
+      </w:r>
+      <w:r>
+        <w:rPr>
+          <w:rFonts w:asciiTheme="majorHAnsi" w:hAnsiTheme="majorHAnsi"/>
+        </w:rPr>
+        <w:t xml:space="preserve"> Proximity </w:t>
+      </w:r>
+      <w:r>
+        <w:rPr>
+          <w:rFonts w:asciiTheme="majorHAnsi" w:hAnsiTheme="majorHAnsi"/>
+        </w:rPr>
+        <w:t xml:space="preserve"> </w:t>
+      </w:r>
+      <w:r>
+        <w:rPr>
+          <w:rFonts w:asciiTheme="majorHAnsi" w:hAnsiTheme="majorHAnsi"/>
+        </w:rPr>
+        <w:t xml:space="preserve">NPN </w:t>
+      </w:r>
+      <w:r>
+        <w:rPr>
+          <w:rFonts w:asciiTheme="majorHAnsi" w:hAnsiTheme="majorHAnsi"/>
+        </w:rPr>
+        <w:t xml:space="preserve">N.C. </w:t>
+      </w:r>
+      <w:r>
+        <w:rPr>
+          <w:rFonts w:asciiTheme="majorHAnsi" w:hAnsiTheme="majorHAnsi"/>
+        </w:rPr>
+        <w:t>2 each</w:t>
+      </w:r>
+      <w:r>
+        <w:rPr>
+          <w:rFonts w:asciiTheme="majorHAnsi" w:hAnsiTheme="majorHAnsi"/>
+        </w:rPr>
+        <w:t xml:space="preserve"> (1 each on hand, </w:t>
+      </w:r>
+      <w:r>
+        <w:rPr>
+          <w:rFonts w:asciiTheme="majorHAnsi" w:hAnsiTheme="majorHAnsi"/>
+        </w:rPr>
+        <w:t>9 each</w:t>
+      </w:r>
+      <w:r>
+        <w:rPr>
+          <w:rFonts w:asciiTheme="majorHAnsi" w:hAnsiTheme="majorHAnsi"/>
+        </w:rPr>
+        <w:t xml:space="preserve"> on order)</w:t>
       </w:r>
     </w:p>
     <w:p>
@@ -209,6 +251,24 @@
         <w:rPr>
           <w:rFonts w:asciiTheme="majorHAnsi" w:hAnsiTheme="majorHAnsi"/>
         </w:rPr>
+        <w:t xml:space="preserve"> </w:t>
+      </w:r>
+      <w:r>
+        <w:rPr>
+          <w:rFonts w:asciiTheme="majorHAnsi" w:hAnsiTheme="majorHAnsi"/>
+        </w:rPr>
+        <w:t>E2-400-250-IE-D-D-8</w:t>
+      </w:r>
+      <w:r>
+        <w:rPr>
+          <w:rFonts w:asciiTheme="majorHAnsi" w:hAnsiTheme="majorHAnsi"/>
+        </w:rPr>
+        <w:t xml:space="preserve">  </w:t>
+      </w:r>
+      <w:r>
+        <w:rPr>
+          <w:rFonts w:asciiTheme="majorHAnsi" w:hAnsiTheme="majorHAnsi"/>
+        </w:rPr>
         <w:t xml:space="preserve">  1 each</w:t>
       </w:r>
     </w:p>
@@ -223,17 +283,19 @@
           <w:rFonts w:asciiTheme="majorHAnsi" w:hAnsiTheme="majorHAnsi"/>
         </w:rPr>
       </w:pPr>
-      <w:r>
-        <w:rPr>
-          <w:rFonts w:asciiTheme="majorHAnsi" w:hAnsiTheme="majorHAnsi"/>
-        </w:rPr>
-        <w:t>Panasonic SUNX Proximity Sensor GX-N12F</w:t>
-      </w:r>
-      <w:r>
-        <w:rPr>
-          <w:rFonts w:asciiTheme="majorHAnsi" w:hAnsiTheme="majorHAnsi"/>
-        </w:rPr>
-        <w:t xml:space="preserve">   2 each</w:t>
+      <w:proofErr w:type="spellStart"/>
+      <w:r>
+        <w:rPr>
+          <w:rFonts w:asciiTheme="majorHAnsi" w:hAnsiTheme="majorHAnsi"/>
+        </w:rPr>
+        <w:t>Pepperl+Fuchs</w:t>
+      </w:r>
+      <w:proofErr w:type="spellEnd"/>
+      <w:r>
+        <w:rPr>
+          <w:rFonts w:asciiTheme="majorHAnsi" w:hAnsiTheme="majorHAnsi"/>
+        </w:rPr>
+        <w:t xml:space="preserve"> NBN4-F29-AO Inductive Proximity  N.C. 2 each</w:t>
       </w:r>
     </w:p>
     <w:p>
@@ -299,6 +361,12 @@
         </w:rPr>
         <w:t xml:space="preserve"> 1 each</w:t>
       </w:r>
+      <w:r>
+        <w:rPr>
+          <w:rFonts w:asciiTheme="majorHAnsi" w:hAnsiTheme="majorHAnsi"/>
+        </w:rPr>
+        <w:t xml:space="preserve"> (3 each on hand).</w:t>
+      </w:r>
     </w:p>
     <w:p>
       <w:pPr>
@@ -311,17 +379,49 @@
           <w:rFonts w:asciiTheme="majorHAnsi" w:hAnsiTheme="majorHAnsi"/>
         </w:rPr>
       </w:pPr>
-      <w:r>
-        <w:rPr>
-          <w:rFonts w:asciiTheme="majorHAnsi" w:hAnsiTheme="majorHAnsi"/>
-        </w:rPr>
-        <w:t>Panasonic SUNX Proximity Sensor GX-N12F</w:t>
-      </w:r>
-      <w:r>
-        <w:rPr>
-          <w:rFonts w:asciiTheme="majorHAnsi" w:hAnsiTheme="majorHAnsi"/>
-        </w:rPr>
-        <w:t xml:space="preserve">    2 each</w:t>
+      <w:proofErr w:type="spellStart"/>
+      <w:r>
+        <w:rPr>
+          <w:rFonts w:asciiTheme="majorHAnsi" w:hAnsiTheme="majorHAnsi"/>
+        </w:rPr>
+        <w:t>Pepperl+Fuchs</w:t>
+      </w:r>
+      <w:proofErr w:type="spellEnd"/>
+      <w:r>
+        <w:rPr>
+          <w:rFonts w:asciiTheme="majorHAnsi" w:hAnsiTheme="majorHAnsi"/>
+        </w:rPr>
+        <w:t xml:space="preserve"> NBN4-F29-AO Inductive</w:t>
+      </w:r>
+      <w:r>
+        <w:rPr>
+          <w:rFonts w:asciiTheme="majorHAnsi" w:hAnsiTheme="majorHAnsi"/>
+        </w:rPr>
+        <w:t xml:space="preserve"> Proximity </w:t>
+      </w:r>
+      <w:r>
+        <w:rPr>
+          <w:rFonts w:asciiTheme="majorHAnsi" w:hAnsiTheme="majorHAnsi"/>
+        </w:rPr>
+        <w:t xml:space="preserve"> </w:t>
+      </w:r>
+      <w:r>
+        <w:rPr>
+          <w:rFonts w:asciiTheme="majorHAnsi" w:hAnsiTheme="majorHAnsi"/>
+        </w:rPr>
+        <w:t xml:space="preserve">NPN </w:t>
+      </w:r>
+      <w:r>
+        <w:rPr>
+          <w:rFonts w:asciiTheme="majorHAnsi" w:hAnsiTheme="majorHAnsi"/>
+        </w:rPr>
+        <w:t xml:space="preserve">N.C. </w:t>
+      </w:r>
+      <w:r>
+        <w:rPr>
+          <w:rFonts w:asciiTheme="majorHAnsi" w:hAnsiTheme="majorHAnsi"/>
+        </w:rPr>
+        <w:t>2 each</w:t>
       </w:r>
     </w:p>
     <w:p>
@@ -620,7 +720,25 @@
         <w:rPr>
           <w:rFonts w:asciiTheme="majorHAnsi" w:hAnsiTheme="majorHAnsi"/>
         </w:rPr>
-        <w:t xml:space="preserve">  1 each</w:t>
+        <w:t xml:space="preserve"> </w:t>
+      </w:r>
+      <w:r>
+        <w:rPr>
+          <w:rFonts w:asciiTheme="majorHAnsi" w:hAnsiTheme="majorHAnsi"/>
+        </w:rPr>
+        <w:t>E2-400-250-IE-D-D-8</w:t>
+      </w:r>
+      <w:r>
+        <w:rPr>
+          <w:rFonts w:asciiTheme="majorHAnsi" w:hAnsiTheme="majorHAnsi"/>
+        </w:rPr>
+        <w:t xml:space="preserve">  </w:t>
+      </w:r>
+      <w:r>
+        <w:rPr>
+          <w:rFonts w:asciiTheme="majorHAnsi" w:hAnsiTheme="majorHAnsi"/>
+        </w:rPr>
+        <w:t xml:space="preserve"> 1 each</w:t>
       </w:r>
     </w:p>
     <w:p>
@@ -634,17 +752,55 @@
           <w:rFonts w:asciiTheme="majorHAnsi" w:hAnsiTheme="majorHAnsi"/>
         </w:rPr>
       </w:pPr>
-      <w:r>
-        <w:rPr>
-          <w:rFonts w:asciiTheme="majorHAnsi" w:hAnsiTheme="majorHAnsi"/>
-        </w:rPr>
-        <w:t>Panasonic SUNX Proximity Sensor GX-N12F</w:t>
-      </w:r>
-      <w:r>
-        <w:rPr>
-          <w:rFonts w:asciiTheme="majorHAnsi" w:hAnsiTheme="majorHAnsi"/>
-        </w:rPr>
-        <w:t xml:space="preserve">  2 each</w:t>
+      <w:proofErr w:type="spellStart"/>
+      <w:r>
+        <w:rPr>
+          <w:rFonts w:asciiTheme="majorHAnsi" w:hAnsiTheme="majorHAnsi"/>
+        </w:rPr>
+        <w:t>Pepperl+Fuchs</w:t>
+      </w:r>
+      <w:proofErr w:type="spellEnd"/>
+      <w:r>
+        <w:rPr>
+          <w:rFonts w:asciiTheme="majorHAnsi" w:hAnsiTheme="majorHAnsi"/>
+        </w:rPr>
+        <w:t xml:space="preserve"> NBN4-F29-AO Inductive</w:t>
+      </w:r>
+      <w:r>
+        <w:rPr>
+          <w:rFonts w:asciiTheme="majorHAnsi" w:hAnsiTheme="majorHAnsi"/>
+        </w:rPr>
+        <w:t xml:space="preserve"> Proximity</w:t>
+      </w:r>
+      <w:r>
+        <w:rPr>
+          <w:rFonts w:asciiTheme="majorHAnsi" w:hAnsiTheme="majorHAnsi"/>
+        </w:rPr>
+        <w:t xml:space="preserve"> </w:t>
+      </w:r>
+      <w:r>
+        <w:rPr>
+          <w:rFonts w:asciiTheme="majorHAnsi" w:hAnsiTheme="majorHAnsi"/>
+        </w:rPr>
+        <w:t xml:space="preserve"> </w:t>
+      </w:r>
+      <w:r>
+        <w:rPr>
+          <w:rFonts w:asciiTheme="majorHAnsi" w:hAnsiTheme="majorHAnsi"/>
+        </w:rPr>
+        <w:t>NPN</w:t>
+      </w:r>
+      <w:r>
+        <w:rPr>
+          <w:rFonts w:asciiTheme="majorHAnsi" w:hAnsiTheme="majorHAnsi"/>
+        </w:rPr>
+        <w:t xml:space="preserve"> N.C. </w:t>
+      </w:r>
+      <w:r>
+        <w:rPr>
+          <w:rFonts w:asciiTheme="majorHAnsi" w:hAnsiTheme="majorHAnsi"/>
+        </w:rPr>
+        <w:t>2 each</w:t>
       </w:r>
     </w:p>
     <w:p>
@@ -706,7 +862,25 @@
         <w:rPr>
           <w:rFonts w:asciiTheme="majorHAnsi" w:hAnsiTheme="majorHAnsi"/>
         </w:rPr>
-        <w:t xml:space="preserve">  1 each</w:t>
+        <w:t xml:space="preserve"> </w:t>
+      </w:r>
+      <w:r>
+        <w:rPr>
+          <w:rFonts w:asciiTheme="majorHAnsi" w:hAnsiTheme="majorHAnsi"/>
+        </w:rPr>
+        <w:t>E2-400-250-IE-D-D-8</w:t>
+      </w:r>
+      <w:r>
+        <w:rPr>
+          <w:rFonts w:asciiTheme="majorHAnsi" w:hAnsiTheme="majorHAnsi"/>
+        </w:rPr>
+        <w:t xml:space="preserve">  </w:t>
+      </w:r>
+      <w:r>
+        <w:rPr>
+          <w:rFonts w:asciiTheme="majorHAnsi" w:hAnsiTheme="majorHAnsi"/>
+        </w:rPr>
+        <w:t xml:space="preserve"> 1 each</w:t>
       </w:r>
     </w:p>
     <w:p>
@@ -720,17 +894,31 @@
           <w:rFonts w:asciiTheme="majorHAnsi" w:hAnsiTheme="majorHAnsi"/>
         </w:rPr>
       </w:pPr>
-      <w:r>
-        <w:rPr>
-          <w:rFonts w:asciiTheme="majorHAnsi" w:hAnsiTheme="majorHAnsi"/>
-        </w:rPr>
-        <w:t>Panasonic SUNX Proximity Sensor GX-N12F</w:t>
-      </w:r>
-      <w:r>
-        <w:rPr>
-          <w:rFonts w:asciiTheme="majorHAnsi" w:hAnsiTheme="majorHAnsi"/>
-        </w:rPr>
-        <w:t xml:space="preserve">    2 each</w:t>
+      <w:proofErr w:type="spellStart"/>
+      <w:r>
+        <w:rPr>
+          <w:rFonts w:asciiTheme="majorHAnsi" w:hAnsiTheme="majorHAnsi"/>
+        </w:rPr>
+        <w:t>Pepperl+Fuchs</w:t>
+      </w:r>
+      <w:proofErr w:type="spellEnd"/>
+      <w:r>
+        <w:rPr>
+          <w:rFonts w:asciiTheme="majorHAnsi" w:hAnsiTheme="majorHAnsi"/>
+        </w:rPr>
+        <w:t xml:space="preserve"> NBN4-F29-AO Inductive Proximity  </w:t>
+      </w:r>
+      <w:r>
+        <w:rPr>
+          <w:rFonts w:asciiTheme="majorHAnsi" w:hAnsiTheme="majorHAnsi"/>
+        </w:rPr>
+        <w:t xml:space="preserve">NPN </w:t>
+      </w:r>
+      <w:r>
+        <w:rPr>
+          <w:rFonts w:asciiTheme="majorHAnsi" w:hAnsiTheme="majorHAnsi"/>
+        </w:rPr>
+        <w:t>N.C. 2 each</w:t>
       </w:r>
     </w:p>
     <w:p>
@@ -794,8 +982,16 @@
         <w:rPr>
           <w:rFonts w:asciiTheme="majorHAnsi" w:hAnsiTheme="majorHAnsi"/>
         </w:rPr>
-        <w:t xml:space="preserve"> 1 each</w:t>
-      </w:r>
+        <w:t xml:space="preserve"> 1 </w:t>
+      </w:r>
+      <w:proofErr w:type="spellStart"/>
+      <w:r>
+        <w:rPr>
+          <w:rFonts w:asciiTheme="majorHAnsi" w:hAnsiTheme="majorHAnsi"/>
+        </w:rPr>
+        <w:t>each</w:t>
+      </w:r>
+      <w:proofErr w:type="spellEnd"/>
     </w:p>
     <w:p>
       <w:pPr>
@@ -808,17 +1004,31 @@
           <w:rFonts w:asciiTheme="majorHAnsi" w:hAnsiTheme="majorHAnsi"/>
         </w:rPr>
       </w:pPr>
-      <w:r>
-        <w:rPr>
-          <w:rFonts w:asciiTheme="majorHAnsi" w:hAnsiTheme="majorHAnsi"/>
-        </w:rPr>
-        <w:t>Panasonic SUNX Proximity Sensor GX-N12F</w:t>
-      </w:r>
-      <w:r>
-        <w:rPr>
-          <w:rFonts w:asciiTheme="majorHAnsi" w:hAnsiTheme="majorHAnsi"/>
-        </w:rPr>
-        <w:t xml:space="preserve">   2 each</w:t>
+      <w:proofErr w:type="spellStart"/>
+      <w:r>
+        <w:rPr>
+          <w:rFonts w:asciiTheme="majorHAnsi" w:hAnsiTheme="majorHAnsi"/>
+        </w:rPr>
+        <w:t>Pepperl+Fuchs</w:t>
+      </w:r>
+      <w:proofErr w:type="spellEnd"/>
+      <w:r>
+        <w:rPr>
+          <w:rFonts w:asciiTheme="majorHAnsi" w:hAnsiTheme="majorHAnsi"/>
+        </w:rPr>
+        <w:t xml:space="preserve"> NBN4-F29-AO Inductive Proximity  </w:t>
+      </w:r>
+      <w:r>
+        <w:rPr>
+          <w:rFonts w:asciiTheme="majorHAnsi" w:hAnsiTheme="majorHAnsi"/>
+        </w:rPr>
+        <w:t xml:space="preserve">NPN </w:t>
+      </w:r>
+      <w:r>
+        <w:rPr>
+          <w:rFonts w:asciiTheme="majorHAnsi" w:hAnsiTheme="majorHAnsi"/>
+        </w:rPr>
+        <w:t>N.C. 2 each</w:t>
       </w:r>
     </w:p>
     <w:p>
@@ -1490,6 +1700,26 @@
           <w:szCs w:val="18"/>
         </w:rPr>
         <w:t>C012(P422)-I200(SSI,STEP)-I200(SSI,STEP)-D4040-D4040  1 each</w:t>
+      </w:r>
+      <w:r>
+        <w:rPr>
+          <w:rFonts w:ascii="Century" w:hAnsi="Century" w:cs="Arial"/>
+          <w:bCs/>
+          <w:sz w:val="18"/>
+          <w:szCs w:val="18"/>
+        </w:rPr>
+        <w:t xml:space="preserve"> (on h</w:t>
+      </w:r>
+      <w:bookmarkStart w:id="0" w:name="_GoBack"/>
+      <w:bookmarkEnd w:id="0"/>
+      <w:r>
+        <w:rPr>
+          <w:rFonts w:ascii="Century" w:hAnsi="Century" w:cs="Arial"/>
+          <w:bCs/>
+          <w:sz w:val="18"/>
+          <w:szCs w:val="18"/>
+        </w:rPr>
+        <w:t>and)</w:t>
       </w:r>
     </w:p>
     <w:sectPr>

</xml_diff>